<commit_message>
Attempting to get the toolbar to work
Playing with toolbar to get it to navigate to other pages.
</commit_message>
<xml_diff>
--- a/Resoruces and Credits/Historicizing Project Photo credits.docx
+++ b/Resoruces and Credits/Historicizing Project Photo credits.docx
@@ -33,8 +33,6 @@
           <w:shd w:val="clear" w:color="auto" w:fill="F5F5F5"/>
         </w:rPr>
       </w:pPr>
-      <w:bookmarkStart w:id="0" w:name="_GoBack"/>
-      <w:bookmarkEnd w:id="0"/>
     </w:p>
     <w:p>
       <w:pPr>
@@ -112,6 +110,79 @@
       <w:r>
         <w:t>Spelling attribute picture</w:t>
       </w:r>
+      <w:r>
+        <w:t xml:space="preserve"> </w:t>
+      </w:r>
+      <w:r>
+        <w:rPr>
+          <w:b/>
+        </w:rPr>
+        <w:t>deleted.</w:t>
+      </w:r>
+      <w:bookmarkStart w:id="0" w:name="_GoBack"/>
+      <w:bookmarkEnd w:id="0"/>
+    </w:p>
+    <w:p>
+      <w:hyperlink r:id="rId5" w:history="1">
+        <w:r>
+          <w:rPr>
+            <w:rStyle w:val="Hyperlink"/>
+          </w:rPr>
+          <w:t>https://www.flickr.com/photos/11304144@N00/52793176</w:t>
+        </w:r>
+      </w:hyperlink>
+    </w:p>
+    <w:p>
+      <w:hyperlink r:id="rId6" w:history="1">
+        <w:r>
+          <w:rPr>
+            <w:rFonts w:ascii="Helvetica" w:hAnsi="Helvetica" w:cs="Helvetica"/>
+            <w:color w:val="1468A0"/>
+            <w:u w:val="single"/>
+            <w:shd w:val="clear" w:color="auto" w:fill="FEFEFE"/>
+          </w:rPr>
+          <w:t>"letters/star"</w:t>
+        </w:r>
+      </w:hyperlink>
+      <w:r>
+        <w:rPr>
+          <w:rFonts w:ascii="Helvetica" w:hAnsi="Helvetica" w:cs="Helvetica"/>
+          <w:color w:val="2C3E50"/>
+          <w:shd w:val="clear" w:color="auto" w:fill="FEFEFE"/>
+        </w:rPr>
+        <w:t> by </w:t>
+      </w:r>
+      <w:hyperlink r:id="rId7" w:history="1">
+        <w:r>
+          <w:rPr>
+            <w:rFonts w:ascii="Helvetica" w:hAnsi="Helvetica" w:cs="Helvetica"/>
+            <w:color w:val="1779BA"/>
+            <w:u w:val="single"/>
+            <w:shd w:val="clear" w:color="auto" w:fill="FEFEFE"/>
+          </w:rPr>
+          <w:t>Bob Doran</w:t>
+        </w:r>
+      </w:hyperlink>
+      <w:r>
+        <w:rPr>
+          <w:rFonts w:ascii="Helvetica" w:hAnsi="Helvetica" w:cs="Helvetica"/>
+          <w:color w:val="2C3E50"/>
+          <w:shd w:val="clear" w:color="auto" w:fill="FEFEFE"/>
+        </w:rPr>
+        <w:t> is licensed under </w:t>
+      </w:r>
+      <w:hyperlink r:id="rId8" w:history="1">
+        <w:r>
+          <w:rPr>
+            <w:rFonts w:ascii="Helvetica" w:hAnsi="Helvetica" w:cs="Helvetica"/>
+            <w:caps/>
+            <w:color w:val="1779BA"/>
+            <w:u w:val="single"/>
+            <w:shd w:val="clear" w:color="auto" w:fill="FEFEFE"/>
+          </w:rPr>
+          <w:t>CC BY 2.0</w:t>
+        </w:r>
+      </w:hyperlink>
     </w:p>
     <w:sectPr>
       <w:pgSz w:w="12240" w:h="15840"/>
@@ -552,12 +623,23 @@
     <w:name w:val="Hyperlink"/>
     <w:basedOn w:val="DefaultParagraphFont"/>
     <w:uiPriority w:val="99"/>
-    <w:semiHidden/>
     <w:unhideWhenUsed/>
     <w:rsid w:val="001D5FC8"/>
     <w:rPr>
       <w:color w:val="0000FF"/>
       <w:u w:val="single"/>
+    </w:rPr>
+  </w:style>
+  <w:style w:type="character" w:styleId="UnresolvedMention">
+    <w:name w:val="Unresolved Mention"/>
+    <w:basedOn w:val="DefaultParagraphFont"/>
+    <w:uiPriority w:val="99"/>
+    <w:semiHidden/>
+    <w:unhideWhenUsed/>
+    <w:rsid w:val="00770F6C"/>
+    <w:rPr>
+      <w:color w:val="808080"/>
+      <w:shd w:val="clear" w:color="auto" w:fill="E6E6E6"/>
     </w:rPr>
   </w:style>
 </w:styles>

</xml_diff>

<commit_message>
Added images and possible pages
Added images for use.
added new .html files for building extra pages.
</commit_message>
<xml_diff>
--- a/Resoruces and Credits/Historicizing Project Photo credits.docx
+++ b/Resoruces and Credits/Historicizing Project Photo credits.docx
@@ -104,26 +104,114 @@
       <w:r>
         <w:fldChar w:fldCharType="end"/>
       </w:r>
+      <w:r>
+        <w:t xml:space="preserve">   letters</w:t>
+      </w:r>
     </w:p>
-    <w:p/>
     <w:p>
-      <w:r>
-        <w:t>Spelling attribute picture</w:t>
-      </w:r>
-      <w:r>
-        <w:t xml:space="preserve"> </w:t>
-      </w:r>
-      <w:r>
-        <w:rPr>
-          <w:b/>
-        </w:rPr>
-        <w:t>deleted.</w:t>
+      <w:pPr>
+        <w:spacing w:after="0" w:line="240" w:lineRule="auto"/>
+        <w:rPr>
+          <w:rFonts w:ascii="Times New Roman" w:eastAsia="Times New Roman" w:hAnsi="Times New Roman" w:cs="Times New Roman"/>
+          <w:sz w:val="24"/>
+          <w:szCs w:val="24"/>
+        </w:rPr>
+      </w:pPr>
+      <w:r>
+        <w:rPr>
+          <w:rFonts w:ascii="Times New Roman" w:eastAsia="Times New Roman" w:hAnsi="Times New Roman" w:cs="Times New Roman"/>
+          <w:sz w:val="24"/>
+          <w:szCs w:val="24"/>
+        </w:rPr>
+        <w:t xml:space="preserve">Photo by </w:t>
+      </w:r>
+      <w:hyperlink r:id="rId5" w:history="1">
+        <w:proofErr w:type="spellStart"/>
+        <w:r>
+          <w:rPr>
+            <w:rFonts w:ascii="Times New Roman" w:eastAsia="Times New Roman" w:hAnsi="Times New Roman" w:cs="Times New Roman"/>
+            <w:color w:val="0000FF"/>
+            <w:sz w:val="24"/>
+            <w:szCs w:val="24"/>
+            <w:u w:val="single"/>
+          </w:rPr>
+          <w:t>thomas</w:t>
+        </w:r>
+        <w:proofErr w:type="spellEnd"/>
+        <w:r>
+          <w:rPr>
+            <w:rFonts w:ascii="Times New Roman" w:eastAsia="Times New Roman" w:hAnsi="Times New Roman" w:cs="Times New Roman"/>
+            <w:color w:val="0000FF"/>
+            <w:sz w:val="24"/>
+            <w:szCs w:val="24"/>
+            <w:u w:val="single"/>
+          </w:rPr>
+          <w:t xml:space="preserve"> </w:t>
+        </w:r>
+        <w:proofErr w:type="spellStart"/>
+        <w:r>
+          <w:rPr>
+            <w:rFonts w:ascii="Times New Roman" w:eastAsia="Times New Roman" w:hAnsi="Times New Roman" w:cs="Times New Roman"/>
+            <w:color w:val="0000FF"/>
+            <w:sz w:val="24"/>
+            <w:szCs w:val="24"/>
+            <w:u w:val="single"/>
+          </w:rPr>
+          <w:t>heintz</w:t>
+        </w:r>
+        <w:proofErr w:type="spellEnd"/>
+      </w:hyperlink>
+      <w:r>
+        <w:rPr>
+          <w:rFonts w:ascii="Times New Roman" w:eastAsia="Times New Roman" w:hAnsi="Times New Roman" w:cs="Times New Roman"/>
+          <w:sz w:val="24"/>
+          <w:szCs w:val="24"/>
+        </w:rPr>
+        <w:t xml:space="preserve"> on </w:t>
+      </w:r>
+      <w:hyperlink r:id="rId6" w:history="1">
+        <w:proofErr w:type="spellStart"/>
+        <w:r>
+          <w:rPr>
+            <w:rFonts w:ascii="Times New Roman" w:eastAsia="Times New Roman" w:hAnsi="Times New Roman" w:cs="Times New Roman"/>
+            <w:color w:val="0000FF"/>
+            <w:sz w:val="24"/>
+            <w:szCs w:val="24"/>
+            <w:u w:val="single"/>
+          </w:rPr>
+          <w:t>Unsplash</w:t>
+        </w:r>
+        <w:proofErr w:type="spellEnd"/>
+      </w:hyperlink>
+      <w:r>
+        <w:rPr>
+          <w:rFonts w:ascii="Times New Roman" w:eastAsia="Times New Roman" w:hAnsi="Times New Roman" w:cs="Times New Roman"/>
+          <w:sz w:val="24"/>
+          <w:szCs w:val="24"/>
+        </w:rPr>
+        <w:t xml:space="preserve"> texture</w:t>
       </w:r>
       <w:bookmarkStart w:id="0" w:name="_GoBack"/>
       <w:bookmarkEnd w:id="0"/>
     </w:p>
+    <w:p/>
+    <w:p/>
     <w:p>
-      <w:hyperlink r:id="rId5" w:history="1">
+      <w:r>
+        <w:t>Spelling attribute picture</w:t>
+      </w:r>
+      <w:r>
+        <w:t xml:space="preserve"> </w:t>
+      </w:r>
+      <w:r>
+        <w:rPr>
+          <w:b/>
+        </w:rPr>
+        <w:t>deleted.</w:t>
+      </w:r>
+    </w:p>
+    <w:p>
+      <w:hyperlink r:id="rId7" w:history="1">
         <w:r>
           <w:rPr>
             <w:rStyle w:val="Hyperlink"/>
@@ -133,7 +221,7 @@
       </w:hyperlink>
     </w:p>
     <w:p>
-      <w:hyperlink r:id="rId6" w:history="1">
+      <w:hyperlink r:id="rId8" w:history="1">
         <w:r>
           <w:rPr>
             <w:rFonts w:ascii="Helvetica" w:hAnsi="Helvetica" w:cs="Helvetica"/>
@@ -152,7 +240,7 @@
         </w:rPr>
         <w:t> by </w:t>
       </w:r>
-      <w:hyperlink r:id="rId7" w:history="1">
+      <w:hyperlink r:id="rId9" w:history="1">
         <w:r>
           <w:rPr>
             <w:rFonts w:ascii="Helvetica" w:hAnsi="Helvetica" w:cs="Helvetica"/>
@@ -171,7 +259,7 @@
         </w:rPr>
         <w:t> is licensed under </w:t>
       </w:r>
-      <w:hyperlink r:id="rId8" w:history="1">
+      <w:hyperlink r:id="rId10" w:history="1">
         <w:r>
           <w:rPr>
             <w:rFonts w:ascii="Helvetica" w:hAnsi="Helvetica" w:cs="Helvetica"/>

</xml_diff>

<commit_message>
Learning to code columns
index.html coded for columns
styles.css coded for columns

added photo credits to Resources and Credits file
</commit_message>
<xml_diff>
--- a/Resoruces and Credits/Historicizing Project Photo credits.docx
+++ b/Resoruces and Credits/Historicizing Project Photo credits.docx
@@ -191,8 +191,6 @@
         </w:rPr>
         <w:t xml:space="preserve"> texture</w:t>
       </w:r>
-      <w:bookmarkStart w:id="0" w:name="_GoBack"/>
-      <w:bookmarkEnd w:id="0"/>
     </w:p>
     <w:p/>
     <w:p/>
@@ -221,6 +219,15 @@
       </w:hyperlink>
     </w:p>
     <w:p>
+      <w:pPr>
+        <w:rPr>
+          <w:rFonts w:ascii="Helvetica" w:hAnsi="Helvetica" w:cs="Helvetica"/>
+          <w:caps/>
+          <w:color w:val="1779BA"/>
+          <w:u w:val="single"/>
+          <w:shd w:val="clear" w:color="auto" w:fill="FEFEFE"/>
+        </w:rPr>
+      </w:pPr>
       <w:hyperlink r:id="rId8" w:history="1">
         <w:r>
           <w:rPr>
@@ -271,6 +278,24 @@
           <w:t>CC BY 2.0</w:t>
         </w:r>
       </w:hyperlink>
+    </w:p>
+    <w:p>
+      <w:pPr>
+        <w:rPr>
+          <w:rFonts w:ascii="Helvetica" w:hAnsi="Helvetica" w:cs="Helvetica"/>
+          <w:caps/>
+          <w:color w:val="1779BA"/>
+          <w:u w:val="single"/>
+          <w:shd w:val="clear" w:color="auto" w:fill="FEFEFE"/>
+        </w:rPr>
+      </w:pPr>
+    </w:p>
+    <w:p>
+      <w:r>
+        <w:t>https://www.w3schools.com/code/tryit.asp?filename=FXF2QKLEFONC</w:t>
+      </w:r>
+      <w:bookmarkStart w:id="0" w:name="_GoBack"/>
+      <w:bookmarkEnd w:id="0"/>
     </w:p>
     <w:sectPr>
       <w:pgSz w:w="12240" w:h="15840"/>

</xml_diff>

<commit_message>
Added sources and images
Images added to site.
Sources added to document
</commit_message>
<xml_diff>
--- a/Resoruces and Credits/Historicizing Project Photo credits.docx
+++ b/Resoruces and Credits/Historicizing Project Photo credits.docx
@@ -106,6 +106,15 @@
       </w:r>
       <w:r>
         <w:t xml:space="preserve">   letters</w:t>
+      </w:r>
+      <w:r>
+        <w:t xml:space="preserve">     </w:t>
+      </w:r>
+      <w:r>
+        <w:rPr>
+          <w:color w:val="FF0000"/>
+        </w:rPr>
+        <w:t>Used</w:t>
       </w:r>
     </w:p>
     <w:p>
@@ -291,12 +300,74 @@
       </w:pPr>
     </w:p>
     <w:p>
-      <w:r>
-        <w:t>https://www.w3schools.com/code/tryit.asp?filename=FXF2QKLEFONC</w:t>
+      <w:hyperlink r:id="rId11" w:history="1">
+        <w:r>
+          <w:rPr>
+            <w:rStyle w:val="Hyperlink"/>
+          </w:rPr>
+          <w:t>https://www.w3schools.com/code/tryit.asp?filename=FXF2QKLEFONC</w:t>
+        </w:r>
+      </w:hyperlink>
+    </w:p>
+    <w:p/>
+    <w:p/>
+    <w:p>
+      <w:r>
+        <w:rPr>
+          <w:rFonts w:ascii="Arial" w:hAnsi="Arial" w:cs="Arial"/>
+          <w:color w:val="222222"/>
+          <w:shd w:val="clear" w:color="auto" w:fill="FFFFFF"/>
+        </w:rPr>
+        <w:t xml:space="preserve">Frame holding wooden moveable type for Chinese characters. 29.5 × 21.5 × 3.5 cm. Late Ming </w:t>
+      </w:r>
+      <w:r>
+        <w:rPr>
+          <w:color w:val="FF0000"/>
+        </w:rPr>
+        <w:t>Used</w:t>
+      </w:r>
+      <w:r>
+        <w:rPr>
+          <w:rFonts w:ascii="Arial" w:hAnsi="Arial" w:cs="Arial"/>
+          <w:color w:val="222222"/>
+          <w:shd w:val="clear" w:color="auto" w:fill="FFFFFF"/>
+        </w:rPr>
+        <w:t xml:space="preserve"> </w:t>
       </w:r>
       <w:bookmarkStart w:id="0" w:name="_GoBack"/>
       <w:bookmarkEnd w:id="0"/>
+      <w:r>
+        <w:rPr>
+          <w:rFonts w:ascii="Arial" w:hAnsi="Arial" w:cs="Arial"/>
+          <w:color w:val="222222"/>
+          <w:shd w:val="clear" w:color="auto" w:fill="FFFFFF"/>
+        </w:rPr>
+        <w:t>dynasty or early Qing dynasty. Held at Ningxia Museum, Yinchuan.</w:t>
+      </w:r>
+      <w:r>
+        <w:rPr>
+          <w:rFonts w:ascii="Arial" w:hAnsi="Arial" w:cs="Arial"/>
+          <w:color w:val="222222"/>
+          <w:shd w:val="clear" w:color="auto" w:fill="FFFFFF"/>
+        </w:rPr>
+        <w:t xml:space="preserve">   </w:t>
+      </w:r>
     </w:p>
+    <w:p/>
+    <w:p>
+      <w:r>
+        <w:t xml:space="preserve">By </w:t>
+      </w:r>
+      <w:proofErr w:type="spellStart"/>
+      <w:r>
+        <w:t>BabelStone</w:t>
+      </w:r>
+      <w:proofErr w:type="spellEnd"/>
+      <w:r>
+        <w:t xml:space="preserve"> - Own work, CC BY-SA 3.0, https://commons.wikimedia.org/w/index.php?curid=51433981</w:t>
+      </w:r>
+    </w:p>
+    <w:p/>
     <w:sectPr>
       <w:pgSz w:w="12240" w:h="15840"/>
       <w:pgMar w:top="1440" w:right="1440" w:bottom="1440" w:left="1440" w:header="720" w:footer="720" w:gutter="0"/>
@@ -755,6 +826,18 @@
       <w:shd w:val="clear" w:color="auto" w:fill="E6E6E6"/>
     </w:rPr>
   </w:style>
+  <w:style w:type="character" w:styleId="FollowedHyperlink">
+    <w:name w:val="FollowedHyperlink"/>
+    <w:basedOn w:val="DefaultParagraphFont"/>
+    <w:uiPriority w:val="99"/>
+    <w:semiHidden/>
+    <w:unhideWhenUsed/>
+    <w:rsid w:val="00074624"/>
+    <w:rPr>
+      <w:color w:val="954F72" w:themeColor="followedHyperlink"/>
+      <w:u w:val="single"/>
+    </w:rPr>
+  </w:style>
 </w:styles>
 </file>
 

</xml_diff>

<commit_message>
Added references and weblinks
Index, linked source to website
</commit_message>
<xml_diff>
--- a/Resoruces and Credits/Historicizing Project Photo credits.docx
+++ b/Resoruces and Credits/Historicizing Project Photo credits.docx
@@ -79,31 +79,19 @@
         </w:rPr>
         <w:t> on </w:t>
       </w:r>
-      <w:proofErr w:type="spellStart"/>
-      <w:r>
-        <w:fldChar w:fldCharType="begin"/>
-      </w:r>
-      <w:r>
-        <w:instrText xml:space="preserve"> HYPERLINK "https://unsplash.com/search/photos/spelling-words?utm_source=unsplash&amp;utm_medium=referral&amp;utm_content=creditCopyText" </w:instrText>
-      </w:r>
-      <w:r>
-        <w:fldChar w:fldCharType="separate"/>
-      </w:r>
-      <w:r>
-        <w:rPr>
-          <w:rStyle w:val="Hyperlink"/>
-          <w:rFonts w:ascii="Helvetica" w:hAnsi="Helvetica" w:cs="Helvetica"/>
-          <w:color w:val="999999"/>
-          <w:sz w:val="21"/>
-          <w:szCs w:val="21"/>
-          <w:shd w:val="clear" w:color="auto" w:fill="F5F5F5"/>
-        </w:rPr>
-        <w:t>Unsplash</w:t>
-      </w:r>
-      <w:proofErr w:type="spellEnd"/>
-      <w:r>
-        <w:fldChar w:fldCharType="end"/>
-      </w:r>
+      <w:hyperlink r:id="rId5" w:history="1">
+        <w:r>
+          <w:rPr>
+            <w:rStyle w:val="Hyperlink"/>
+            <w:rFonts w:ascii="Helvetica" w:hAnsi="Helvetica" w:cs="Helvetica"/>
+            <w:color w:val="999999"/>
+            <w:sz w:val="21"/>
+            <w:szCs w:val="21"/>
+            <w:shd w:val="clear" w:color="auto" w:fill="F5F5F5"/>
+          </w:rPr>
+          <w:t>Unsplash</w:t>
+        </w:r>
+      </w:hyperlink>
       <w:r>
         <w:t xml:space="preserve">   letters</w:t>
       </w:r>
@@ -115,6 +103,15 @@
           <w:color w:val="FF0000"/>
         </w:rPr>
         <w:t>Used</w:t>
+      </w:r>
+      <w:r>
+        <w:t xml:space="preserve"> </w:t>
+      </w:r>
+      <w:r>
+        <w:rPr>
+          <w:color w:val="0070C0"/>
+        </w:rPr>
+        <w:t>https://tinyurl.com/yake3hrx</w:t>
       </w:r>
     </w:p>
     <w:p>
@@ -134,7 +131,7 @@
         </w:rPr>
         <w:t xml:space="preserve">Photo by </w:t>
       </w:r>
-      <w:hyperlink r:id="rId5" w:history="1">
+      <w:hyperlink r:id="rId6" w:history="1">
         <w:proofErr w:type="spellStart"/>
         <w:r>
           <w:rPr>
@@ -178,7 +175,7 @@
         </w:rPr>
         <w:t xml:space="preserve"> on </w:t>
       </w:r>
-      <w:hyperlink r:id="rId6" w:history="1">
+      <w:hyperlink r:id="rId7" w:history="1">
         <w:proofErr w:type="spellStart"/>
         <w:r>
           <w:rPr>
@@ -201,8 +198,11 @@
         <w:t xml:space="preserve"> texture</w:t>
       </w:r>
     </w:p>
+    <w:p>
+      <w:bookmarkStart w:id="0" w:name="_GoBack"/>
+      <w:bookmarkEnd w:id="0"/>
+    </w:p>
     <w:p/>
-    <w:p/>
     <w:p>
       <w:r>
         <w:t>Spelling attribute picture</w:t>
@@ -218,7 +218,7 @@
       </w:r>
     </w:p>
     <w:p>
-      <w:hyperlink r:id="rId7" w:history="1">
+      <w:hyperlink r:id="rId8" w:history="1">
         <w:r>
           <w:rPr>
             <w:rStyle w:val="Hyperlink"/>
@@ -237,7 +237,7 @@
           <w:shd w:val="clear" w:color="auto" w:fill="FEFEFE"/>
         </w:rPr>
       </w:pPr>
-      <w:hyperlink r:id="rId8" w:history="1">
+      <w:hyperlink r:id="rId9" w:history="1">
         <w:r>
           <w:rPr>
             <w:rFonts w:ascii="Helvetica" w:hAnsi="Helvetica" w:cs="Helvetica"/>
@@ -256,7 +256,7 @@
         </w:rPr>
         <w:t> by </w:t>
       </w:r>
-      <w:hyperlink r:id="rId9" w:history="1">
+      <w:hyperlink r:id="rId10" w:history="1">
         <w:r>
           <w:rPr>
             <w:rFonts w:ascii="Helvetica" w:hAnsi="Helvetica" w:cs="Helvetica"/>
@@ -275,7 +275,7 @@
         </w:rPr>
         <w:t> is licensed under </w:t>
       </w:r>
-      <w:hyperlink r:id="rId10" w:history="1">
+      <w:hyperlink r:id="rId11" w:history="1">
         <w:r>
           <w:rPr>
             <w:rFonts w:ascii="Helvetica" w:hAnsi="Helvetica" w:cs="Helvetica"/>
@@ -300,7 +300,7 @@
       </w:pPr>
     </w:p>
     <w:p>
-      <w:hyperlink r:id="rId11" w:history="1">
+      <w:hyperlink r:id="rId12" w:history="1">
         <w:r>
           <w:rPr>
             <w:rStyle w:val="Hyperlink"/>
@@ -334,8 +334,6 @@
         </w:rPr>
         <w:t xml:space="preserve"> </w:t>
       </w:r>
-      <w:bookmarkStart w:id="0" w:name="_GoBack"/>
-      <w:bookmarkEnd w:id="0"/>
       <w:r>
         <w:rPr>
           <w:rFonts w:ascii="Arial" w:hAnsi="Arial" w:cs="Arial"/>
@@ -364,7 +362,10 @@
       </w:r>
       <w:proofErr w:type="spellEnd"/>
       <w:r>
-        <w:t xml:space="preserve"> - Own work, CC BY-SA 3.0, https://commons.wikimedia.org/w/index.php?curid=51433981</w:t>
+        <w:t xml:space="preserve"> - Own work</w:t>
+      </w:r>
+      <w:r>
+        <w:t>, CC BY-SA 3.0, https://commons.wikimedia.org/w/index.php?curid=51433981</w:t>
       </w:r>
     </w:p>
     <w:p/>

</xml_diff>

<commit_message>
Created link in index
Created link in index from W3School's.
</commit_message>
<xml_diff>
--- a/Resoruces and Credits/Historicizing Project Photo credits.docx
+++ b/Resoruces and Credits/Historicizing Project Photo credits.docx
@@ -198,10 +198,7 @@
         <w:t xml:space="preserve"> texture</w:t>
       </w:r>
     </w:p>
-    <w:p>
-      <w:bookmarkStart w:id="0" w:name="_GoBack"/>
-      <w:bookmarkEnd w:id="0"/>
-    </w:p>
+    <w:p/>
     <w:p/>
     <w:p>
       <w:r>
@@ -367,6 +364,28 @@
       <w:r>
         <w:t>, CC BY-SA 3.0, https://commons.wikimedia.org/w/index.php?curid=51433981</w:t>
       </w:r>
+    </w:p>
+    <w:p/>
+    <w:p>
+      <w:r>
+        <w:t>(</w:t>
+      </w:r>
+      <w:hyperlink r:id="rId13" w:history="1">
+        <w:r>
+          <w:rPr>
+            <w:rStyle w:val="Hyperlink"/>
+          </w:rPr>
+          <w:t>https://www.w3schools.com/tags/att_global_spellcheck.asp</w:t>
+        </w:r>
+      </w:hyperlink>
+      <w:r>
+        <w:t>).</w:t>
+      </w:r>
+      <w:r>
+        <w:t xml:space="preserve"> W3Schools </w:t>
+      </w:r>
+      <w:bookmarkStart w:id="0" w:name="_GoBack"/>
+      <w:bookmarkEnd w:id="0"/>
     </w:p>
     <w:p/>
     <w:sectPr>

</xml_diff>